<commit_message>
Add dirs for all labs
</commit_message>
<xml_diff>
--- a/Docks/Golikov_lab_9.docx
+++ b/Docks/Golikov_lab_9.docx
@@ -249,12 +249,21 @@
         <w:t>Цель лабораторной работы</w:t>
       </w:r>
     </w:p>
-    <w:p/>
+    <w:p>
+      <w:pPr>
+        <w:rPr>
+          <w:rFonts w:ascii="Times New Roman" w:hAnsi="Times New Roman" w:cs="Times New Roman"/>
+        </w:rPr>
+      </w:pPr>
+    </w:p>
     <w:p>
       <w:pPr>
         <w:spacing w:line="360" w:lineRule="auto"/>
         <w:ind w:firstLine="709"/>
         <w:jc w:val="both"/>
+        <w:rPr>
+          <w:rFonts w:ascii="Times New Roman" w:hAnsi="Times New Roman" w:cs="Times New Roman"/>
+        </w:rPr>
       </w:pPr>
       <w:r>
         <w:rPr>
@@ -272,34 +281,6 @@
         </w:rPr>
         <w:t>ознакомить студентов с основными возможностями системы управления версиями Git и научить их выполнять основные операции с помощью этой системы.</w:t>
       </w:r>
-    </w:p>
-    <w:p>
-      <w:pPr>
-        <w:pStyle w:val="a3"/>
-        <w:jc w:val="center"/>
-        <w:rPr>
-          <w:rFonts w:ascii="Times New Roman" w:eastAsiaTheme="minorHAnsi" w:hAnsi="Times New Roman" w:cs="Times New Roman"/>
-          <w:spacing w:val="0"/>
-          <w:kern w:val="2"/>
-          <w:sz w:val="28"/>
-          <w:szCs w:val="28"/>
-        </w:rPr>
-      </w:pPr>
-      <w:r>
-        <w:rPr>
-          <w:rFonts w:ascii="Times New Roman" w:hAnsi="Times New Roman" w:cs="Times New Roman"/>
-        </w:rPr>
-        <w:t>Задачи</w:t>
-      </w:r>
-    </w:p>
-    <w:p>
-      <w:pPr>
-        <w:rPr>
-          <w:rFonts w:ascii="Times New Roman" w:hAnsi="Times New Roman" w:cs="Times New Roman"/>
-          <w:sz w:val="28"/>
-          <w:szCs w:val="28"/>
-        </w:rPr>
-      </w:pPr>
     </w:p>
     <w:p>
       <w:pPr>
@@ -312,44 +293,30 @@
           <w:szCs w:val="28"/>
         </w:rPr>
       </w:pPr>
-      <w:r>
-        <w:rPr>
-          <w:rFonts w:ascii="Times New Roman" w:hAnsi="Times New Roman" w:cs="Times New Roman"/>
-          <w:sz w:val="28"/>
-          <w:szCs w:val="28"/>
-        </w:rPr>
-        <w:t>Обучить и сравнить несколько популярных алгоритмов машинного обучения на одном наборе данных. В качестве примера используется набор данных Iris (доступнен в sklearn.datasets).</w:t>
-      </w:r>
     </w:p>
     <w:p>
       <w:pPr>
-        <w:spacing w:line="360" w:lineRule="auto"/>
-        <w:ind w:firstLine="709"/>
-        <w:jc w:val="both"/>
-        <w:rPr>
-          <w:rFonts w:ascii="Times New Roman" w:hAnsi="Times New Roman" w:cs="Times New Roman"/>
-          <w:sz w:val="28"/>
-          <w:szCs w:val="28"/>
-        </w:rPr>
-      </w:pPr>
+        <w:pStyle w:val="a3"/>
+        <w:jc w:val="center"/>
+        <w:rPr>
+          <w:rFonts w:ascii="Times New Roman" w:hAnsi="Times New Roman" w:cs="Times New Roman"/>
+        </w:rPr>
+      </w:pPr>
+      <w:bookmarkStart w:id="0" w:name="_Hlk180258199"/>
+      <w:r>
+        <w:rPr>
+          <w:rFonts w:ascii="Times New Roman" w:hAnsi="Times New Roman" w:cs="Times New Roman"/>
+        </w:rPr>
+        <w:t>Ход выполнения лабораторной работы</w:t>
+      </w:r>
     </w:p>
     <w:p>
       <w:pPr>
-        <w:pStyle w:val="a3"/>
-        <w:jc w:val="center"/>
-        <w:rPr>
-          <w:rFonts w:ascii="Times New Roman" w:hAnsi="Times New Roman" w:cs="Times New Roman"/>
-        </w:rPr>
-      </w:pPr>
-      <w:bookmarkStart w:id="0" w:name="_Hlk180258199"/>
-      <w:r>
-        <w:rPr>
-          <w:rFonts w:ascii="Times New Roman" w:hAnsi="Times New Roman" w:cs="Times New Roman"/>
-        </w:rPr>
-        <w:t>Ход выполнения лабораторной работы</w:t>
-      </w:r>
+        <w:rPr>
+          <w:rFonts w:ascii="Times New Roman" w:hAnsi="Times New Roman" w:cs="Times New Roman"/>
+        </w:rPr>
+      </w:pPr>
     </w:p>
-    <w:p/>
     <w:bookmarkEnd w:id="0"/>
     <w:p>
       <w:pPr>
@@ -367,7 +334,418 @@
           <w:sz w:val="28"/>
           <w:szCs w:val="28"/>
         </w:rPr>
-        <w:t>выраженными признаками. Зато прост в понимании.</w:t>
+        <w:t xml:space="preserve">На момент выполнения лабораторной работы мной уже был изучен </w:t>
+      </w:r>
+      <w:r>
+        <w:rPr>
+          <w:rFonts w:ascii="Times New Roman" w:hAnsi="Times New Roman" w:cs="Times New Roman"/>
+          <w:sz w:val="28"/>
+          <w:szCs w:val="28"/>
+          <w:lang w:val="en-US"/>
+        </w:rPr>
+        <w:t>Git</w:t>
+      </w:r>
+      <w:r>
+        <w:rPr>
+          <w:rFonts w:ascii="Times New Roman" w:hAnsi="Times New Roman" w:cs="Times New Roman"/>
+          <w:sz w:val="28"/>
+          <w:szCs w:val="28"/>
+        </w:rPr>
+        <w:t xml:space="preserve">, я уже 1.5 года вёл свой </w:t>
+      </w:r>
+      <w:r>
+        <w:rPr>
+          <w:rFonts w:ascii="Times New Roman" w:hAnsi="Times New Roman" w:cs="Times New Roman"/>
+          <w:sz w:val="28"/>
+          <w:szCs w:val="28"/>
+          <w:lang w:val="en-US"/>
+        </w:rPr>
+        <w:t>Github</w:t>
+      </w:r>
+      <w:r>
+        <w:rPr>
+          <w:rFonts w:ascii="Times New Roman" w:hAnsi="Times New Roman" w:cs="Times New Roman"/>
+          <w:sz w:val="28"/>
+          <w:szCs w:val="28"/>
+        </w:rPr>
+        <w:t xml:space="preserve">: </w:t>
+      </w:r>
+      <w:hyperlink r:id="rId8" w:history="1">
+        <w:r>
+          <w:rPr>
+            <w:rStyle w:val="aa"/>
+            <w:rFonts w:ascii="Times New Roman" w:hAnsi="Times New Roman" w:cs="Times New Roman"/>
+            <w:sz w:val="28"/>
+            <w:szCs w:val="28"/>
+          </w:rPr>
+          <w:t>https://github.co</w:t>
+        </w:r>
+        <w:r>
+          <w:rPr>
+            <w:rStyle w:val="aa"/>
+            <w:rFonts w:ascii="Times New Roman" w:hAnsi="Times New Roman" w:cs="Times New Roman"/>
+            <w:sz w:val="28"/>
+            <w:szCs w:val="28"/>
+          </w:rPr>
+          <w:t>m</w:t>
+        </w:r>
+        <w:r>
+          <w:rPr>
+            <w:rStyle w:val="aa"/>
+            <w:rFonts w:ascii="Times New Roman" w:hAnsi="Times New Roman" w:cs="Times New Roman"/>
+            <w:sz w:val="28"/>
+            <w:szCs w:val="28"/>
+          </w:rPr>
+          <w:t>/Prototype721/</w:t>
+        </w:r>
+      </w:hyperlink>
+    </w:p>
+    <w:p>
+      <w:pPr>
+        <w:spacing w:line="360" w:lineRule="auto"/>
+        <w:ind w:left="357" w:firstLine="709"/>
+        <w:jc w:val="center"/>
+        <w:rPr>
+          <w:rFonts w:ascii="Times New Roman" w:hAnsi="Times New Roman" w:cs="Times New Roman"/>
+          <w:sz w:val="28"/>
+          <w:szCs w:val="28"/>
+          <w:lang w:val="en-US"/>
+        </w:rPr>
+      </w:pPr>
+      <w:r>
+        <w:rPr>
+          <w:rFonts w:ascii="Times New Roman" w:hAnsi="Times New Roman" w:cs="Times New Roman"/>
+          <w:sz w:val="28"/>
+          <w:szCs w:val="28"/>
+          <w:lang w:val="en-US"/>
+        </w:rPr>
+        <w:drawing>
+          <wp:inline distT="0" distB="0" distL="0" distR="0" wp14:anchorId="391D45BE" wp14:editId="6558D9CD">
+            <wp:extent cx="4749800" cy="3354562"/>
+            <wp:effectExtent l="0" t="0" r="0" b="0"/>
+            <wp:docPr id="585879356" name="Рисунок 1"/>
+            <wp:cNvGraphicFramePr>
+              <a:graphicFrameLocks xmlns:a="http://schemas.openxmlformats.org/drawingml/2006/main" noChangeAspect="1"/>
+            </wp:cNvGraphicFramePr>
+            <a:graphic xmlns:a="http://schemas.openxmlformats.org/drawingml/2006/main">
+              <a:graphicData uri="http://schemas.openxmlformats.org/drawingml/2006/picture">
+                <pic:pic xmlns:pic="http://schemas.openxmlformats.org/drawingml/2006/picture">
+                  <pic:nvPicPr>
+                    <pic:cNvPr id="585879356" name=""/>
+                    <pic:cNvPicPr/>
+                  </pic:nvPicPr>
+                  <pic:blipFill>
+                    <a:blip r:embed="rId9"/>
+                    <a:stretch>
+                      <a:fillRect/>
+                    </a:stretch>
+                  </pic:blipFill>
+                  <pic:spPr>
+                    <a:xfrm>
+                      <a:off x="0" y="0"/>
+                      <a:ext cx="4757096" cy="3359715"/>
+                    </a:xfrm>
+                    <a:prstGeom prst="rect">
+                      <a:avLst/>
+                    </a:prstGeom>
+                  </pic:spPr>
+                </pic:pic>
+              </a:graphicData>
+            </a:graphic>
+          </wp:inline>
+        </w:drawing>
+      </w:r>
+    </w:p>
+    <w:p>
+      <w:pPr>
+        <w:spacing w:line="360" w:lineRule="auto"/>
+        <w:ind w:left="357" w:firstLine="709"/>
+        <w:jc w:val="center"/>
+        <w:rPr>
+          <w:rFonts w:ascii="Times New Roman" w:hAnsi="Times New Roman" w:cs="Times New Roman"/>
+          <w:sz w:val="28"/>
+          <w:szCs w:val="28"/>
+          <w:lang w:val="en-US"/>
+        </w:rPr>
+      </w:pPr>
+      <w:r>
+        <w:rPr>
+          <w:rFonts w:ascii="Times New Roman" w:hAnsi="Times New Roman" w:cs="Times New Roman"/>
+          <w:sz w:val="28"/>
+          <w:szCs w:val="28"/>
+          <w:lang w:val="en-US"/>
+        </w:rPr>
+        <w:lastRenderedPageBreak/>
+        <w:drawing>
+          <wp:inline distT="0" distB="0" distL="0" distR="0" wp14:anchorId="3C061DDC" wp14:editId="657EEB23">
+            <wp:extent cx="4924425" cy="6846294"/>
+            <wp:effectExtent l="0" t="0" r="0" b="0"/>
+            <wp:docPr id="1333590722" name="Рисунок 1"/>
+            <wp:cNvGraphicFramePr>
+              <a:graphicFrameLocks xmlns:a="http://schemas.openxmlformats.org/drawingml/2006/main" noChangeAspect="1"/>
+            </wp:cNvGraphicFramePr>
+            <a:graphic xmlns:a="http://schemas.openxmlformats.org/drawingml/2006/main">
+              <a:graphicData uri="http://schemas.openxmlformats.org/drawingml/2006/picture">
+                <pic:pic xmlns:pic="http://schemas.openxmlformats.org/drawingml/2006/picture">
+                  <pic:nvPicPr>
+                    <pic:cNvPr id="1333590722" name=""/>
+                    <pic:cNvPicPr/>
+                  </pic:nvPicPr>
+                  <pic:blipFill>
+                    <a:blip r:embed="rId10"/>
+                    <a:stretch>
+                      <a:fillRect/>
+                    </a:stretch>
+                  </pic:blipFill>
+                  <pic:spPr>
+                    <a:xfrm>
+                      <a:off x="0" y="0"/>
+                      <a:ext cx="4926485" cy="6849158"/>
+                    </a:xfrm>
+                    <a:prstGeom prst="rect">
+                      <a:avLst/>
+                    </a:prstGeom>
+                  </pic:spPr>
+                </pic:pic>
+              </a:graphicData>
+            </a:graphic>
+          </wp:inline>
+        </w:drawing>
+      </w:r>
+    </w:p>
+    <w:p>
+      <w:pPr>
+        <w:spacing w:line="360" w:lineRule="auto"/>
+        <w:ind w:left="357" w:firstLine="709"/>
+        <w:jc w:val="center"/>
+        <w:rPr>
+          <w:rFonts w:ascii="Times New Roman" w:hAnsi="Times New Roman" w:cs="Times New Roman"/>
+          <w:sz w:val="28"/>
+          <w:szCs w:val="28"/>
+        </w:rPr>
+      </w:pPr>
+      <w:r>
+        <w:rPr>
+          <w:rFonts w:ascii="Times New Roman" w:hAnsi="Times New Roman" w:cs="Times New Roman"/>
+          <w:sz w:val="28"/>
+          <w:szCs w:val="28"/>
+        </w:rPr>
+        <w:t xml:space="preserve">Элемент 1 ― мой </w:t>
+      </w:r>
+      <w:r>
+        <w:rPr>
+          <w:rFonts w:ascii="Times New Roman" w:hAnsi="Times New Roman" w:cs="Times New Roman"/>
+          <w:sz w:val="28"/>
+          <w:szCs w:val="28"/>
+          <w:lang w:val="en-US"/>
+        </w:rPr>
+        <w:t>GitHub</w:t>
+      </w:r>
+    </w:p>
+    <w:p>
+      <w:pPr>
+        <w:spacing w:line="360" w:lineRule="auto"/>
+        <w:ind w:left="357" w:firstLine="709"/>
+        <w:jc w:val="center"/>
+        <w:rPr>
+          <w:rFonts w:ascii="Times New Roman" w:hAnsi="Times New Roman" w:cs="Times New Roman"/>
+          <w:sz w:val="28"/>
+          <w:szCs w:val="28"/>
+        </w:rPr>
+      </w:pPr>
+    </w:p>
+    <w:p>
+      <w:pPr>
+        <w:spacing w:line="360" w:lineRule="auto"/>
+        <w:ind w:left="357" w:firstLine="709"/>
+        <w:rPr>
+          <w:rFonts w:ascii="Times New Roman" w:hAnsi="Times New Roman" w:cs="Times New Roman"/>
+          <w:sz w:val="28"/>
+          <w:szCs w:val="28"/>
+          <w:lang w:val="en-US"/>
+        </w:rPr>
+      </w:pPr>
+      <w:r>
+        <w:rPr>
+          <w:rFonts w:ascii="Times New Roman" w:hAnsi="Times New Roman" w:cs="Times New Roman"/>
+          <w:sz w:val="28"/>
+          <w:szCs w:val="28"/>
+        </w:rPr>
+        <w:t>Мне</w:t>
+      </w:r>
+      <w:r>
+        <w:rPr>
+          <w:rFonts w:ascii="Times New Roman" w:hAnsi="Times New Roman" w:cs="Times New Roman"/>
+          <w:sz w:val="28"/>
+          <w:szCs w:val="28"/>
+          <w:lang w:val="en-US"/>
+        </w:rPr>
+        <w:t xml:space="preserve"> </w:t>
+      </w:r>
+      <w:r>
+        <w:rPr>
+          <w:rFonts w:ascii="Times New Roman" w:hAnsi="Times New Roman" w:cs="Times New Roman"/>
+          <w:sz w:val="28"/>
+          <w:szCs w:val="28"/>
+        </w:rPr>
+        <w:t>также</w:t>
+      </w:r>
+      <w:r>
+        <w:rPr>
+          <w:rFonts w:ascii="Times New Roman" w:hAnsi="Times New Roman" w:cs="Times New Roman"/>
+          <w:sz w:val="28"/>
+          <w:szCs w:val="28"/>
+          <w:lang w:val="en-US"/>
+        </w:rPr>
+        <w:t xml:space="preserve"> </w:t>
+      </w:r>
+      <w:r>
+        <w:rPr>
+          <w:rFonts w:ascii="Times New Roman" w:hAnsi="Times New Roman" w:cs="Times New Roman"/>
+          <w:sz w:val="28"/>
+          <w:szCs w:val="28"/>
+        </w:rPr>
+        <w:t>известны</w:t>
+      </w:r>
+      <w:r>
+        <w:rPr>
+          <w:rFonts w:ascii="Times New Roman" w:hAnsi="Times New Roman" w:cs="Times New Roman"/>
+          <w:sz w:val="28"/>
+          <w:szCs w:val="28"/>
+          <w:lang w:val="en-US"/>
+        </w:rPr>
+        <w:t xml:space="preserve"> </w:t>
+      </w:r>
+      <w:r>
+        <w:rPr>
+          <w:rFonts w:ascii="Times New Roman" w:hAnsi="Times New Roman" w:cs="Times New Roman"/>
+          <w:sz w:val="28"/>
+          <w:szCs w:val="28"/>
+        </w:rPr>
+        <w:t>команды</w:t>
+      </w:r>
+      <w:r>
+        <w:rPr>
+          <w:rFonts w:ascii="Times New Roman" w:hAnsi="Times New Roman" w:cs="Times New Roman"/>
+          <w:sz w:val="28"/>
+          <w:szCs w:val="28"/>
+          <w:lang w:val="en-US"/>
+        </w:rPr>
+        <w:t xml:space="preserve"> </w:t>
+      </w:r>
+      <w:r>
+        <w:rPr>
+          <w:rFonts w:ascii="Times New Roman" w:hAnsi="Times New Roman" w:cs="Times New Roman"/>
+          <w:sz w:val="28"/>
+          <w:szCs w:val="28"/>
+          <w:lang w:val="en-US"/>
+        </w:rPr>
+        <w:t>merge</w:t>
+      </w:r>
+      <w:r>
+        <w:rPr>
+          <w:rFonts w:ascii="Times New Roman" w:hAnsi="Times New Roman" w:cs="Times New Roman"/>
+          <w:sz w:val="28"/>
+          <w:szCs w:val="28"/>
+          <w:lang w:val="en-US"/>
+        </w:rPr>
+        <w:t xml:space="preserve">, </w:t>
+      </w:r>
+      <w:r>
+        <w:rPr>
+          <w:rFonts w:ascii="Times New Roman" w:hAnsi="Times New Roman" w:cs="Times New Roman"/>
+          <w:sz w:val="28"/>
+          <w:szCs w:val="28"/>
+          <w:lang w:val="en-US"/>
+        </w:rPr>
+        <w:t>checkout</w:t>
+      </w:r>
+      <w:r>
+        <w:rPr>
+          <w:rFonts w:ascii="Times New Roman" w:hAnsi="Times New Roman" w:cs="Times New Roman"/>
+          <w:sz w:val="28"/>
+          <w:szCs w:val="28"/>
+          <w:lang w:val="en-US"/>
+        </w:rPr>
+        <w:t xml:space="preserve">, </w:t>
+      </w:r>
+      <w:r>
+        <w:rPr>
+          <w:rFonts w:ascii="Times New Roman" w:hAnsi="Times New Roman" w:cs="Times New Roman"/>
+          <w:sz w:val="28"/>
+          <w:szCs w:val="28"/>
+          <w:lang w:val="en-US"/>
+        </w:rPr>
+        <w:t>switch</w:t>
+      </w:r>
+      <w:r>
+        <w:rPr>
+          <w:rFonts w:ascii="Times New Roman" w:hAnsi="Times New Roman" w:cs="Times New Roman"/>
+          <w:sz w:val="28"/>
+          <w:szCs w:val="28"/>
+          <w:lang w:val="en-US"/>
+        </w:rPr>
+        <w:t xml:space="preserve">, </w:t>
+      </w:r>
+      <w:r>
+        <w:rPr>
+          <w:rFonts w:ascii="Times New Roman" w:hAnsi="Times New Roman" w:cs="Times New Roman"/>
+          <w:sz w:val="28"/>
+          <w:szCs w:val="28"/>
+          <w:lang w:val="en-US"/>
+        </w:rPr>
+        <w:t xml:space="preserve">branch, reset, revert, cherry-pick, rebase </w:t>
+      </w:r>
+      <w:r>
+        <w:rPr>
+          <w:rFonts w:ascii="Times New Roman" w:hAnsi="Times New Roman" w:cs="Times New Roman"/>
+          <w:sz w:val="28"/>
+          <w:szCs w:val="28"/>
+        </w:rPr>
+        <w:t>и</w:t>
+      </w:r>
+      <w:r>
+        <w:rPr>
+          <w:rFonts w:ascii="Times New Roman" w:hAnsi="Times New Roman" w:cs="Times New Roman"/>
+          <w:sz w:val="28"/>
+          <w:szCs w:val="28"/>
+          <w:lang w:val="en-US"/>
+        </w:rPr>
+        <w:t xml:space="preserve"> </w:t>
+      </w:r>
+      <w:r>
+        <w:rPr>
+          <w:rFonts w:ascii="Times New Roman" w:hAnsi="Times New Roman" w:cs="Times New Roman"/>
+          <w:sz w:val="28"/>
+          <w:szCs w:val="28"/>
+        </w:rPr>
+        <w:t>т</w:t>
+      </w:r>
+      <w:r>
+        <w:rPr>
+          <w:rFonts w:ascii="Times New Roman" w:hAnsi="Times New Roman" w:cs="Times New Roman"/>
+          <w:sz w:val="28"/>
+          <w:szCs w:val="28"/>
+          <w:lang w:val="en-US"/>
+        </w:rPr>
+        <w:t>.</w:t>
+      </w:r>
+      <w:r>
+        <w:rPr>
+          <w:rFonts w:ascii="Times New Roman" w:hAnsi="Times New Roman" w:cs="Times New Roman"/>
+          <w:sz w:val="28"/>
+          <w:szCs w:val="28"/>
+        </w:rPr>
+        <w:t>п</w:t>
+      </w:r>
+      <w:r>
+        <w:rPr>
+          <w:rFonts w:ascii="Times New Roman" w:hAnsi="Times New Roman" w:cs="Times New Roman"/>
+          <w:sz w:val="28"/>
+          <w:szCs w:val="28"/>
+          <w:lang w:val="en-US"/>
+        </w:rPr>
+        <w:t>.</w:t>
       </w:r>
     </w:p>
     <w:p>
@@ -392,15 +770,196 @@
           <w:tab w:val="left" w:pos="14656"/>
         </w:tabs>
         <w:spacing w:line="263" w:lineRule="atLeast"/>
-        <w:rPr>
-          <w:rFonts w:ascii="Times New Roman" w:hAnsi="Times New Roman" w:cs="Times New Roman"/>
-          <w:sz w:val="28"/>
-          <w:szCs w:val="28"/>
-        </w:rPr>
-      </w:pPr>
+        <w:jc w:val="center"/>
+        <w:rPr>
+          <w:rFonts w:ascii="Times New Roman" w:hAnsi="Times New Roman" w:cs="Times New Roman"/>
+          <w:sz w:val="28"/>
+          <w:szCs w:val="28"/>
+          <w:lang w:val="en-US"/>
+        </w:rPr>
+      </w:pPr>
+      <w:r>
+        <w:rPr>
+          <w:rFonts w:ascii="Times New Roman" w:hAnsi="Times New Roman" w:cs="Times New Roman"/>
+          <w:sz w:val="28"/>
+          <w:szCs w:val="28"/>
+        </w:rPr>
+        <w:lastRenderedPageBreak/>
+        <w:drawing>
+          <wp:inline distT="0" distB="0" distL="0" distR="0" wp14:anchorId="3F294C63" wp14:editId="0B406D4C">
+            <wp:extent cx="3886568" cy="7658100"/>
+            <wp:effectExtent l="0" t="0" r="0" b="0"/>
+            <wp:docPr id="229672446" name="Рисунок 1"/>
+            <wp:cNvGraphicFramePr>
+              <a:graphicFrameLocks xmlns:a="http://schemas.openxmlformats.org/drawingml/2006/main" noChangeAspect="1"/>
+            </wp:cNvGraphicFramePr>
+            <a:graphic xmlns:a="http://schemas.openxmlformats.org/drawingml/2006/main">
+              <a:graphicData uri="http://schemas.openxmlformats.org/drawingml/2006/picture">
+                <pic:pic xmlns:pic="http://schemas.openxmlformats.org/drawingml/2006/picture">
+                  <pic:nvPicPr>
+                    <pic:cNvPr id="229672446" name=""/>
+                    <pic:cNvPicPr/>
+                  </pic:nvPicPr>
+                  <pic:blipFill>
+                    <a:blip r:embed="rId11"/>
+                    <a:stretch>
+                      <a:fillRect/>
+                    </a:stretch>
+                  </pic:blipFill>
+                  <pic:spPr>
+                    <a:xfrm>
+                      <a:off x="0" y="0"/>
+                      <a:ext cx="3888365" cy="7661641"/>
+                    </a:xfrm>
+                    <a:prstGeom prst="rect">
+                      <a:avLst/>
+                    </a:prstGeom>
+                  </pic:spPr>
+                </pic:pic>
+              </a:graphicData>
+            </a:graphic>
+          </wp:inline>
+        </w:drawing>
+      </w:r>
     </w:p>
     <w:p>
       <w:pPr>
+        <w:spacing w:line="360" w:lineRule="auto"/>
+        <w:ind w:left="357" w:firstLine="709"/>
+        <w:jc w:val="center"/>
+        <w:rPr>
+          <w:rFonts w:ascii="Times New Roman" w:hAnsi="Times New Roman" w:cs="Times New Roman"/>
+          <w:sz w:val="28"/>
+          <w:szCs w:val="28"/>
+        </w:rPr>
+      </w:pPr>
+      <w:r>
+        <w:rPr>
+          <w:rFonts w:ascii="Times New Roman" w:hAnsi="Times New Roman" w:cs="Times New Roman"/>
+          <w:sz w:val="28"/>
+          <w:szCs w:val="28"/>
+        </w:rPr>
+        <w:t xml:space="preserve">Элемент </w:t>
+      </w:r>
+      <w:r>
+        <w:rPr>
+          <w:rFonts w:ascii="Times New Roman" w:hAnsi="Times New Roman" w:cs="Times New Roman"/>
+          <w:sz w:val="28"/>
+          <w:szCs w:val="28"/>
+          <w:lang w:val="en-US"/>
+        </w:rPr>
+        <w:t>2</w:t>
+      </w:r>
+      <w:r>
+        <w:rPr>
+          <w:rFonts w:ascii="Times New Roman" w:hAnsi="Times New Roman" w:cs="Times New Roman"/>
+          <w:sz w:val="28"/>
+          <w:szCs w:val="28"/>
+        </w:rPr>
+        <w:t xml:space="preserve"> ― </w:t>
+      </w:r>
+      <w:r>
+        <w:rPr>
+          <w:rFonts w:ascii="Times New Roman" w:hAnsi="Times New Roman" w:cs="Times New Roman"/>
+          <w:sz w:val="28"/>
+          <w:szCs w:val="28"/>
+        </w:rPr>
+        <w:t>Задание</w:t>
+      </w:r>
+    </w:p>
+    <w:p>
+      <w:pPr>
+        <w:pStyle w:val="a5"/>
+        <w:tabs>
+          <w:tab w:val="left" w:pos="916"/>
+          <w:tab w:val="left" w:pos="1832"/>
+          <w:tab w:val="left" w:pos="2748"/>
+          <w:tab w:val="left" w:pos="3664"/>
+          <w:tab w:val="left" w:pos="4580"/>
+          <w:tab w:val="left" w:pos="5496"/>
+          <w:tab w:val="left" w:pos="6412"/>
+          <w:tab w:val="left" w:pos="7328"/>
+          <w:tab w:val="left" w:pos="8244"/>
+          <w:tab w:val="left" w:pos="9160"/>
+          <w:tab w:val="left" w:pos="10076"/>
+          <w:tab w:val="left" w:pos="10992"/>
+          <w:tab w:val="left" w:pos="11908"/>
+          <w:tab w:val="left" w:pos="12824"/>
+          <w:tab w:val="left" w:pos="13740"/>
+          <w:tab w:val="left" w:pos="14656"/>
+        </w:tabs>
+        <w:spacing w:line="263" w:lineRule="atLeast"/>
+        <w:jc w:val="center"/>
+        <w:rPr>
+          <w:rFonts w:ascii="Times New Roman" w:hAnsi="Times New Roman" w:cs="Times New Roman"/>
+          <w:sz w:val="28"/>
+          <w:szCs w:val="28"/>
+          <w:lang w:val="en-US"/>
+        </w:rPr>
+      </w:pPr>
+    </w:p>
+    <w:p>
+      <w:pPr>
+        <w:pStyle w:val="a5"/>
+        <w:tabs>
+          <w:tab w:val="left" w:pos="916"/>
+          <w:tab w:val="left" w:pos="1832"/>
+          <w:tab w:val="left" w:pos="2748"/>
+          <w:tab w:val="left" w:pos="3664"/>
+          <w:tab w:val="left" w:pos="4580"/>
+          <w:tab w:val="left" w:pos="5496"/>
+          <w:tab w:val="left" w:pos="6412"/>
+          <w:tab w:val="left" w:pos="7328"/>
+          <w:tab w:val="left" w:pos="8244"/>
+          <w:tab w:val="left" w:pos="9160"/>
+          <w:tab w:val="left" w:pos="10076"/>
+          <w:tab w:val="left" w:pos="10992"/>
+          <w:tab w:val="left" w:pos="11908"/>
+          <w:tab w:val="left" w:pos="12824"/>
+          <w:tab w:val="left" w:pos="13740"/>
+          <w:tab w:val="left" w:pos="14656"/>
+        </w:tabs>
+        <w:spacing w:line="263" w:lineRule="atLeast"/>
+        <w:rPr>
+          <w:rFonts w:ascii="Times New Roman" w:hAnsi="Times New Roman" w:cs="Times New Roman"/>
+          <w:sz w:val="28"/>
+          <w:szCs w:val="28"/>
+          <w:lang w:val="en-US"/>
+        </w:rPr>
+      </w:pPr>
+    </w:p>
+    <w:p>
+      <w:pPr>
+        <w:pStyle w:val="a5"/>
+        <w:tabs>
+          <w:tab w:val="left" w:pos="916"/>
+          <w:tab w:val="left" w:pos="1832"/>
+          <w:tab w:val="left" w:pos="2748"/>
+          <w:tab w:val="left" w:pos="3664"/>
+          <w:tab w:val="left" w:pos="4580"/>
+          <w:tab w:val="left" w:pos="5496"/>
+          <w:tab w:val="left" w:pos="6412"/>
+          <w:tab w:val="left" w:pos="7328"/>
+          <w:tab w:val="left" w:pos="8244"/>
+          <w:tab w:val="left" w:pos="9160"/>
+          <w:tab w:val="left" w:pos="10076"/>
+          <w:tab w:val="left" w:pos="10992"/>
+          <w:tab w:val="left" w:pos="11908"/>
+          <w:tab w:val="left" w:pos="12824"/>
+          <w:tab w:val="left" w:pos="13740"/>
+          <w:tab w:val="left" w:pos="14656"/>
+        </w:tabs>
+        <w:spacing w:line="263" w:lineRule="atLeast"/>
+        <w:rPr>
+          <w:rFonts w:ascii="Times New Roman" w:hAnsi="Times New Roman" w:cs="Times New Roman"/>
+          <w:sz w:val="28"/>
+          <w:szCs w:val="28"/>
+          <w:lang w:val="en-US"/>
+        </w:rPr>
+      </w:pPr>
+    </w:p>
+    <w:p>
+      <w:pPr>
         <w:pStyle w:val="a3"/>
         <w:jc w:val="center"/>
         <w:rPr>
@@ -411,10 +970,17 @@
         <w:rPr>
           <w:rFonts w:ascii="Times New Roman" w:hAnsi="Times New Roman" w:cs="Times New Roman"/>
         </w:rPr>
+        <w:lastRenderedPageBreak/>
         <w:t>Заключение</w:t>
       </w:r>
     </w:p>
-    <w:p/>
+    <w:p>
+      <w:pPr>
+        <w:rPr>
+          <w:rFonts w:ascii="Times New Roman" w:hAnsi="Times New Roman" w:cs="Times New Roman"/>
+        </w:rPr>
+      </w:pPr>
+    </w:p>
     <w:p>
       <w:pPr>
         <w:spacing w:line="360" w:lineRule="auto"/>
@@ -431,13 +997,63 @@
           <w:sz w:val="28"/>
           <w:szCs w:val="28"/>
         </w:rPr>
-        <w:t xml:space="preserve">лабораторной </w:t>
+        <w:t xml:space="preserve">Был изучен </w:t>
+      </w:r>
+      <w:r>
+        <w:rPr>
+          <w:rFonts w:ascii="Times New Roman" w:hAnsi="Times New Roman" w:cs="Times New Roman"/>
+          <w:sz w:val="28"/>
+          <w:szCs w:val="28"/>
+          <w:lang w:val="en-US"/>
+        </w:rPr>
+        <w:t>Git</w:t>
+      </w:r>
+      <w:r>
+        <w:rPr>
+          <w:rFonts w:ascii="Times New Roman" w:hAnsi="Times New Roman" w:cs="Times New Roman"/>
+          <w:sz w:val="28"/>
+          <w:szCs w:val="28"/>
+        </w:rPr>
+        <w:t xml:space="preserve"> </w:t>
+      </w:r>
+      <w:r>
+        <w:rPr>
+          <w:rFonts w:ascii="Times New Roman" w:hAnsi="Times New Roman" w:cs="Times New Roman"/>
+          <w:sz w:val="28"/>
+          <w:szCs w:val="28"/>
+        </w:rPr>
+        <w:t xml:space="preserve">и </w:t>
+      </w:r>
+      <w:r>
+        <w:rPr>
+          <w:rFonts w:ascii="Times New Roman" w:hAnsi="Times New Roman" w:cs="Times New Roman"/>
+          <w:sz w:val="28"/>
+          <w:szCs w:val="28"/>
+          <w:lang w:val="en-US"/>
+        </w:rPr>
+        <w:t>GitHub</w:t>
+      </w:r>
+      <w:r>
+        <w:rPr>
+          <w:rFonts w:ascii="Times New Roman" w:hAnsi="Times New Roman" w:cs="Times New Roman"/>
+          <w:sz w:val="28"/>
+          <w:szCs w:val="28"/>
+        </w:rPr>
+        <w:t>.</w:t>
+      </w:r>
+      <w:r>
+        <w:rPr>
+          <w:rFonts w:ascii="Times New Roman" w:hAnsi="Times New Roman" w:cs="Times New Roman"/>
+          <w:sz w:val="28"/>
+          <w:szCs w:val="28"/>
+        </w:rPr>
+        <w:t xml:space="preserve"> </w:t>
       </w:r>
     </w:p>
     <w:sectPr>
-      <w:footerReference w:type="default" r:id="rId8"/>
-      <w:headerReference w:type="first" r:id="rId9"/>
-      <w:footerReference w:type="first" r:id="rId10"/>
+      <w:footerReference w:type="default" r:id="rId12"/>
+      <w:headerReference w:type="first" r:id="rId13"/>
+      <w:footerReference w:type="first" r:id="rId14"/>
       <w:pgSz w:w="11906" w:h="16838"/>
       <w:pgMar w:top="1134" w:right="850" w:bottom="1134" w:left="1701" w:header="708" w:footer="708" w:gutter="0"/>
       <w:cols w:space="708"/>
@@ -4204,6 +4820,41 @@
     <w:uiPriority w:val="99"/>
     <w:rsid w:val="00B7234E"/>
   </w:style>
+  <w:style w:type="character" w:styleId="aa">
+    <w:name w:val="Hyperlink"/>
+    <w:basedOn w:val="a0"/>
+    <w:uiPriority w:val="99"/>
+    <w:unhideWhenUsed/>
+    <w:rsid w:val="00A00245"/>
+    <w:rPr>
+      <w:color w:val="0563C1" w:themeColor="hyperlink"/>
+      <w:u w:val="single"/>
+    </w:rPr>
+  </w:style>
+  <w:style w:type="character" w:styleId="ab">
+    <w:name w:val="Unresolved Mention"/>
+    <w:basedOn w:val="a0"/>
+    <w:uiPriority w:val="99"/>
+    <w:semiHidden/>
+    <w:unhideWhenUsed/>
+    <w:rsid w:val="00A00245"/>
+    <w:rPr>
+      <w:color w:val="605E5C"/>
+      <w:shd w:val="clear" w:color="auto" w:fill="E1DFDD"/>
+    </w:rPr>
+  </w:style>
+  <w:style w:type="character" w:styleId="ac">
+    <w:name w:val="FollowedHyperlink"/>
+    <w:basedOn w:val="a0"/>
+    <w:uiPriority w:val="99"/>
+    <w:semiHidden/>
+    <w:unhideWhenUsed/>
+    <w:rsid w:val="00A00245"/>
+    <w:rPr>
+      <w:color w:val="954F72" w:themeColor="followedHyperlink"/>
+      <w:u w:val="single"/>
+    </w:rPr>
+  </w:style>
 </w:styles>
 </file>
 

</xml_diff>